<commit_message>
change user scripts and fix loading bug
</commit_message>
<xml_diff>
--- a/Sushkov_user_scripts.docx
+++ b/Sushkov_user_scripts.docx
@@ -1,485 +1,323 @@
 
 <file path=word/document.xml><?xml version="1.0" encoding="utf-8"?>
-<w:document xmlns:wpc="http://schemas.microsoft.com/office/word/2010/wordprocessingCanvas" xmlns:mc="http://schemas.openxmlformats.org/markup-compatibility/2006" xmlns:o="urn:schemas-microsoft-com:office:office" xmlns:r="http://schemas.openxmlformats.org/officeDocument/2006/relationships" xmlns:m="http://schemas.openxmlformats.org/officeDocument/2006/math" xmlns:v="urn:schemas-microsoft-com:vml" xmlns:wp14="http://schemas.microsoft.com/office/word/2010/wordprocessingDrawing" xmlns:wp="http://schemas.openxmlformats.org/drawingml/2006/wordprocessingDrawing" xmlns:w10="urn:schemas-microsoft-com:office:word" xmlns:w="http://schemas.openxmlformats.org/wordprocessingml/2006/main" xmlns:w14="http://schemas.microsoft.com/office/word/2010/wordml" xmlns:w15="http://schemas.microsoft.com/office/word/2012/wordml" xmlns:wpg="http://schemas.microsoft.com/office/word/2010/wordprocessingGroup" xmlns:wpi="http://schemas.microsoft.com/office/word/2010/wordprocessingInk" xmlns:wne="http://schemas.microsoft.com/office/word/2006/wordml" xmlns:wps="http://schemas.microsoft.com/office/word/2010/wordprocessingShape" mc:Ignorable="w14 w15 wp14">
+<w:document xmlns:o="urn:schemas-microsoft-com:office:office" xmlns:r="http://schemas.openxmlformats.org/officeDocument/2006/relationships" xmlns:v="urn:schemas-microsoft-com:vml" xmlns:w="http://schemas.openxmlformats.org/wordprocessingml/2006/main" xmlns:w10="urn:schemas-microsoft-com:office:word" xmlns:wp="http://schemas.openxmlformats.org/drawingml/2006/wordprocessingDrawing" xmlns:wps="http://schemas.microsoft.com/office/word/2010/wordprocessingShape" xmlns:wpg="http://schemas.microsoft.com/office/word/2010/wordprocessingGroup" xmlns:mc="http://schemas.openxmlformats.org/markup-compatibility/2006" xmlns:wp14="http://schemas.microsoft.com/office/word/2010/wordprocessingDrawing" xmlns:w14="http://schemas.microsoft.com/office/word/2010/wordml" mc:Ignorable="w14 wp14">
   <w:body>
     <w:p>
       <w:pPr>
+        <w:pStyle w:val="Normal"/>
+        <w:rPr/>
+      </w:pPr>
+      <w:r>
         <w:rPr>
           <w:sz w:val="28"/>
         </w:rPr>
-      </w:pPr>
+        <w:t>Сушков Артем 1</w:t>
+      </w:r>
       <w:r>
         <w:rPr>
           <w:sz w:val="28"/>
         </w:rPr>
-        <w:t>Сушков Артем 10</w:t>
+        <w:t>1</w:t>
       </w:r>
       <w:r>
         <w:rPr>
           <w:sz w:val="28"/>
         </w:rPr>
-        <w:t>-</w:t>
-      </w:r>
-      <w:r>
+        <w:t>-МИ-5</w:t>
+      </w:r>
+    </w:p>
+    <w:p>
+      <w:pPr>
+        <w:pStyle w:val="Normal"/>
         <w:rPr>
           <w:sz w:val="28"/>
         </w:rPr>
-        <w:t>МИ</w:t>
-      </w:r>
+      </w:pPr>
       <w:r>
         <w:rPr>
           <w:sz w:val="28"/>
         </w:rPr>
-        <w:t>-</w:t>
-      </w:r>
-      <w:r>
-        <w:rPr>
-          <w:sz w:val="28"/>
-        </w:rPr>
-        <w:t>5</w:t>
-      </w:r>
-    </w:p>
-    <w:p>
-      <w:pPr>
-        <w:rPr>
-          <w:sz w:val="28"/>
-        </w:rPr>
-      </w:pPr>
-    </w:p>
-    <w:p>
-      <w:pPr>
-        <w:pStyle w:val="a3"/>
+      </w:r>
+    </w:p>
+    <w:p>
+      <w:pPr>
+        <w:pStyle w:val="ListParagraph"/>
         <w:numPr>
           <w:ilvl w:val="0"/>
-          <w:numId w:val="2"/>
-        </w:numPr>
-      </w:pPr>
-      <w:r>
+          <w:numId w:val="1"/>
+        </w:numPr>
+        <w:rPr/>
+      </w:pPr>
+      <w:r>
+        <w:rPr/>
         <w:t>Действие. Пользователь знакомится с приложением</w:t>
       </w:r>
     </w:p>
     <w:p>
       <w:pPr>
-        <w:pStyle w:val="a3"/>
+        <w:pStyle w:val="ListParagraph"/>
         <w:numPr>
           <w:ilvl w:val="1"/>
-          <w:numId w:val="2"/>
-        </w:numPr>
-      </w:pPr>
-      <w:r>
-        <w:t>Пользователь открывает главную страницу, где ему предлагается пройти небольшое обучение</w:t>
-      </w:r>
-    </w:p>
-    <w:p>
-      <w:pPr>
-        <w:pStyle w:val="a3"/>
+          <w:numId w:val="1"/>
+        </w:numPr>
+        <w:rPr/>
+      </w:pPr>
+      <w:r>
+        <w:rPr/>
+        <w:t xml:space="preserve">Пользователь открывает </w:t>
+      </w:r>
+      <w:r>
+        <w:rPr/>
+        <w:t>приложение</w:t>
+      </w:r>
+      <w:r>
+        <w:rPr/>
+        <w:t>, где ему предлагается пройти небольшое обучение</w:t>
+      </w:r>
+    </w:p>
+    <w:p>
+      <w:pPr>
+        <w:pStyle w:val="ListParagraph"/>
         <w:numPr>
           <w:ilvl w:val="1"/>
-          <w:numId w:val="2"/>
-        </w:numPr>
-      </w:pPr>
-      <w:bookmarkStart w:id="0" w:name="_GoBack"/>
-      <w:bookmarkEnd w:id="0"/>
-      <w:r>
-        <w:t>1-ый вариант: пользователь выбирает пройти обучение</w:t>
-      </w:r>
-      <w:r>
-        <w:t xml:space="preserve"> (</w:t>
-      </w:r>
-      <w:r>
-        <w:t>краткое описание функционала и демонстрация процесса работы с приложением)</w:t>
-      </w:r>
-      <w:r>
+          <w:numId w:val="1"/>
+        </w:numPr>
+        <w:rPr/>
+      </w:pPr>
+      <w:r>
+        <w:rPr/>
+        <w:t>П</w:t>
+      </w:r>
+      <w:r>
+        <w:rPr/>
+        <w:t xml:space="preserve">ользователь </w:t>
+      </w:r>
+      <w:r>
+        <w:rPr/>
+        <w:t>проходит</w:t>
+      </w:r>
+      <w:r>
+        <w:rPr/>
+        <w:t xml:space="preserve"> обучение (краткое описание функционала и демонстрация процесса работы с приложением)</w:t>
+      </w:r>
+    </w:p>
+    <w:p>
+      <w:pPr>
+        <w:pStyle w:val="ListParagraph"/>
+        <w:numPr>
+          <w:ilvl w:val="0"/>
+          <w:numId w:val="1"/>
+        </w:numPr>
+        <w:rPr/>
+      </w:pPr>
+      <w:r>
+        <w:rPr/>
+        <w:t>Действие. Пользователь начинает сортировку книг по предпочтениям</w:t>
+      </w:r>
+    </w:p>
+    <w:p>
+      <w:pPr>
+        <w:pStyle w:val="ListParagraph"/>
+        <w:numPr>
+          <w:ilvl w:val="1"/>
+          <w:numId w:val="1"/>
+        </w:numPr>
+        <w:rPr/>
+      </w:pPr>
+      <w:r>
+        <w:rPr/>
+        <w:t>П</w:t>
+      </w:r>
+      <w:r>
+        <w:rPr/>
+        <w:t>оказывается книга, при нажатии на нее открывается ее описание</w:t>
+      </w:r>
+    </w:p>
+    <w:p>
+      <w:pPr>
+        <w:pStyle w:val="ListParagraph"/>
+        <w:numPr>
+          <w:ilvl w:val="1"/>
+          <w:numId w:val="1"/>
+        </w:numPr>
+        <w:rPr/>
+      </w:pPr>
+      <w:r>
+        <w:rPr/>
+        <w:t>У пользователя появляется выбор, к какой категории отнести выбранную книгу (</w:t>
+      </w:r>
+      <w:r>
+        <w:rPr/>
+        <w:t>Интересно; Не интересно</w:t>
+      </w:r>
+      <w:r>
+        <w:rPr/>
+        <w:t>)</w:t>
+      </w:r>
+    </w:p>
+    <w:p>
+      <w:pPr>
+        <w:pStyle w:val="ListParagraph"/>
+        <w:numPr>
+          <w:ilvl w:val="1"/>
+          <w:numId w:val="1"/>
+        </w:numPr>
+        <w:rPr/>
+      </w:pPr>
+      <w:r>
+        <w:rPr/>
+        <w:t>В процессе программа будет выбирать из базы книги, которые подходят по предпочтениям пользователя и отправлять их в раздел «</w:t>
+      </w:r>
+      <w:r>
+        <w:rPr/>
+        <w:t>Список рекомендаций</w:t>
+      </w:r>
+      <w:r>
+        <w:rPr/>
+        <w:t>»</w:t>
+      </w:r>
+    </w:p>
+    <w:p>
+      <w:pPr>
+        <w:pStyle w:val="ListParagraph"/>
+        <w:numPr>
+          <w:ilvl w:val="0"/>
+          <w:numId w:val="1"/>
+        </w:numPr>
+        <w:rPr/>
+      </w:pPr>
+      <w:r>
+        <w:rPr/>
+        <w:t>Действие. Пользователь смотрит раздел «</w:t>
+      </w:r>
+      <w:r>
+        <w:rPr/>
+        <w:t>Список желаемого</w:t>
+      </w:r>
+      <w:r>
+        <w:rPr/>
+        <w:t>»</w:t>
+      </w:r>
+    </w:p>
+    <w:p>
+      <w:pPr>
+        <w:pStyle w:val="ListParagraph"/>
+        <w:numPr>
+          <w:ilvl w:val="1"/>
+          <w:numId w:val="1"/>
+        </w:numPr>
+        <w:rPr/>
+      </w:pPr>
+      <w:r>
+        <w:rPr/>
+        <w:t>Пользователь открывает соответствующий раздел, где отображаются те книги, которые пользователь отметил как «не читал, заинтересовало» (только обложки)</w:t>
+      </w:r>
+    </w:p>
+    <w:p>
+      <w:pPr>
+        <w:pStyle w:val="ListParagraph"/>
+        <w:numPr>
+          <w:ilvl w:val="1"/>
+          <w:numId w:val="1"/>
+        </w:numPr>
+        <w:rPr/>
+      </w:pPr>
+      <w:r>
+        <w:rPr/>
+        <w:t>При нажатии на изображение, пользователю открывается описание книги с ссылкой на карточку товара в магазине, где ее можно приобрести</w:t>
+      </w:r>
+    </w:p>
+    <w:p>
+      <w:pPr>
+        <w:pStyle w:val="ListParagraph"/>
+        <w:numPr>
+          <w:ilvl w:val="1"/>
+          <w:numId w:val="1"/>
+        </w:numPr>
+        <w:rPr/>
+      </w:pPr>
+      <w:r>
+        <w:rPr/>
+        <w:t>При нажатии на ссылку пользователь переходит на страницу магазина</w:t>
+      </w:r>
+    </w:p>
+    <w:p>
+      <w:pPr>
+        <w:pStyle w:val="ListParagraph"/>
+        <w:numPr>
+          <w:ilvl w:val="0"/>
+          <w:numId w:val="1"/>
+        </w:numPr>
+        <w:rPr/>
+      </w:pPr>
+      <w:r>
+        <w:rPr/>
+        <w:t>Действие. Пользователь смотрит раздел «</w:t>
+      </w:r>
+      <w:r>
+        <w:rPr/>
+        <w:t>Список рекомендаций</w:t>
+      </w:r>
+      <w:r>
+        <w:rPr/>
+        <w:t>»</w:t>
+        <w:tab/>
+      </w:r>
+    </w:p>
+    <w:p>
+      <w:pPr>
+        <w:pStyle w:val="ListParagraph"/>
+        <w:numPr>
+          <w:ilvl w:val="1"/>
+          <w:numId w:val="1"/>
+        </w:numPr>
+        <w:rPr/>
+      </w:pPr>
+      <w:r>
+        <w:rPr/>
+        <w:t xml:space="preserve">Пользователь открывает соответствующий раздел, где отображаются те книги, которые программа сама сформировала в процессе отбора </w:t>
+      </w:r>
+    </w:p>
+    <w:p>
+      <w:pPr>
+        <w:pStyle w:val="ListParagraph"/>
+        <w:numPr>
+          <w:ilvl w:val="1"/>
+          <w:numId w:val="1"/>
+        </w:numPr>
+        <w:spacing w:before="0" w:after="160"/>
+        <w:contextualSpacing/>
+        <w:rPr/>
+      </w:pPr>
+      <w:r>
+        <w:rPr/>
+        <w:t xml:space="preserve">При нажатии на обложку пользователю открывается описание книги и возможность добавить книгу в раздел «отобранное» </w:t>
+      </w:r>
+      <w:r>
+        <w:rPr/>
+        <w:t>или посмотреть карточку товара в магазине</w:t>
+      </w:r>
+      <w:r>
+        <w:rPr/>
         <w:br/>
-        <w:t>2-ой вариант: пользователь пропускает обучение</w:t>
-      </w:r>
-    </w:p>
-    <w:p>
-      <w:pPr>
-        <w:pStyle w:val="a3"/>
-        <w:numPr>
-          <w:ilvl w:val="0"/>
-          <w:numId w:val="2"/>
-        </w:numPr>
-      </w:pPr>
-      <w:r>
-        <w:t>Действие. Пользователь начинает сортировку книг по предпочтениям</w:t>
-      </w:r>
-    </w:p>
-    <w:p>
-      <w:pPr>
-        <w:pStyle w:val="a3"/>
-        <w:numPr>
-          <w:ilvl w:val="1"/>
-          <w:numId w:val="2"/>
-        </w:numPr>
-      </w:pPr>
-      <w:r>
-        <w:t xml:space="preserve">В </w:t>
-      </w:r>
-      <w:r>
-        <w:t>центре</w:t>
-      </w:r>
-      <w:r>
-        <w:t xml:space="preserve"> показывается</w:t>
-      </w:r>
-      <w:r>
-        <w:t xml:space="preserve"> книга, при нажатии на нее открывается ее описание</w:t>
-      </w:r>
-    </w:p>
-    <w:p>
-      <w:pPr>
-        <w:pStyle w:val="a3"/>
-        <w:numPr>
-          <w:ilvl w:val="1"/>
-          <w:numId w:val="2"/>
-        </w:numPr>
-      </w:pPr>
-      <w:r>
-        <w:t>У пользователя появляется выбор, к какой категории отнести выбранную книгу (</w:t>
-      </w:r>
-      <w:r>
-        <w:t xml:space="preserve">читал, понравилось / читал, не понравилось / </w:t>
-      </w:r>
-      <w:r>
-        <w:t xml:space="preserve">не читал, </w:t>
-      </w:r>
-      <w:r>
-        <w:t>заинтересовало /</w:t>
-      </w:r>
-      <w:r>
-        <w:t xml:space="preserve"> не читал,</w:t>
-      </w:r>
-      <w:r>
-        <w:t xml:space="preserve"> неинтересно</w:t>
-      </w:r>
-      <w:r>
-        <w:t>)</w:t>
-      </w:r>
-    </w:p>
-    <w:p>
-      <w:pPr>
-        <w:pStyle w:val="a3"/>
-        <w:numPr>
-          <w:ilvl w:val="1"/>
-          <w:numId w:val="2"/>
-        </w:numPr>
-      </w:pPr>
-      <w:r>
-        <w:t xml:space="preserve">В процессе программа будет выбирать из базы книги, которые подходят по предпочтениям пользователя </w:t>
-      </w:r>
-      <w:r>
-        <w:t>и отправлять их в раздел «рекомендуемое»</w:t>
-      </w:r>
-    </w:p>
-    <w:p>
-      <w:pPr>
-        <w:pStyle w:val="a3"/>
-        <w:numPr>
-          <w:ilvl w:val="0"/>
-          <w:numId w:val="2"/>
-        </w:numPr>
-      </w:pPr>
-      <w:r>
-        <w:t>Действие. Пользователь смотрит раздел «отобранное»</w:t>
-      </w:r>
-    </w:p>
-    <w:p>
-      <w:pPr>
-        <w:pStyle w:val="a3"/>
-        <w:numPr>
-          <w:ilvl w:val="1"/>
-          <w:numId w:val="2"/>
-        </w:numPr>
-      </w:pPr>
-      <w:r>
-        <w:t>Пользователь открывает соответствующий раздел, где отображаются те книги, которые пользователь отметил как «</w:t>
-      </w:r>
-      <w:r>
-        <w:t xml:space="preserve">не читал, </w:t>
-      </w:r>
-      <w:r>
-        <w:t>заинтересовало» (только обложки)</w:t>
-      </w:r>
-    </w:p>
-    <w:p>
-      <w:pPr>
-        <w:pStyle w:val="a3"/>
-        <w:numPr>
-          <w:ilvl w:val="1"/>
-          <w:numId w:val="2"/>
-        </w:numPr>
-      </w:pPr>
-      <w:r>
-        <w:t>При нажатии на изображение</w:t>
-      </w:r>
-      <w:r>
-        <w:t>,</w:t>
-      </w:r>
-      <w:r>
-        <w:t xml:space="preserve"> пользователю открывается описание книги</w:t>
-      </w:r>
-      <w:r>
-        <w:t xml:space="preserve"> с ссылкой на карточку товара в магазине, где ее можно приобрести</w:t>
-      </w:r>
-    </w:p>
-    <w:p>
-      <w:pPr>
-        <w:pStyle w:val="a3"/>
-        <w:numPr>
-          <w:ilvl w:val="1"/>
-          <w:numId w:val="2"/>
-        </w:numPr>
-      </w:pPr>
-      <w:r>
-        <w:t>При нажатии на ссылку пользователь переходит на страницу магазина</w:t>
-      </w:r>
-    </w:p>
-    <w:p>
-      <w:pPr>
-        <w:pStyle w:val="a3"/>
-        <w:numPr>
-          <w:ilvl w:val="0"/>
-          <w:numId w:val="2"/>
-        </w:numPr>
-      </w:pPr>
-      <w:r>
-        <w:t>Действие. Пользователь смотрит раздел «рекомендуемое»</w:t>
-      </w:r>
-      <w:r>
-        <w:tab/>
-      </w:r>
-    </w:p>
-    <w:p>
-      <w:pPr>
-        <w:pStyle w:val="a3"/>
-        <w:numPr>
-          <w:ilvl w:val="1"/>
-          <w:numId w:val="2"/>
-        </w:numPr>
-      </w:pPr>
-      <w:r>
-        <w:t xml:space="preserve">Пользователь открывает соответствующий раздел, где отображаются те книги, которые </w:t>
-      </w:r>
-      <w:r>
-        <w:t xml:space="preserve">программа сама сформировала в процессе отбора </w:t>
-      </w:r>
-    </w:p>
-    <w:p>
-      <w:pPr>
-        <w:pStyle w:val="a3"/>
-        <w:numPr>
-          <w:ilvl w:val="1"/>
-          <w:numId w:val="2"/>
-        </w:numPr>
-      </w:pPr>
-      <w:r>
-        <w:t>При нажатии на обложку пользовате</w:t>
-      </w:r>
-      <w:r>
-        <w:t xml:space="preserve">лю открывается описание книги и </w:t>
-      </w:r>
-      <w:r>
-        <w:t>возможность добавить книгу в раздел «отобранное»</w:t>
-      </w:r>
-      <w:r>
-        <w:br/>
       </w:r>
     </w:p>
     <w:sectPr>
+      <w:type w:val="nextPage"/>
       <w:pgSz w:w="11906" w:h="16838"/>
-      <w:pgMar w:top="1134" w:right="850" w:bottom="1134" w:left="1701" w:header="708" w:footer="708" w:gutter="0"/>
-      <w:cols w:space="708"/>
-      <w:docGrid w:linePitch="360"/>
+      <w:pgMar w:left="1701" w:right="850" w:header="0" w:top="1134" w:footer="0" w:bottom="1134" w:gutter="0"/>
+      <w:pgNumType w:fmt="decimal"/>
+      <w:formProt w:val="false"/>
+      <w:textDirection w:val="lrTb"/>
+      <w:docGrid w:type="default" w:linePitch="360" w:charSpace="4096"/>
     </w:sectPr>
   </w:body>
 </w:document>
 </file>
 
 <file path=word/numbering.xml><?xml version="1.0" encoding="utf-8"?>
-<w:numbering xmlns:wpc="http://schemas.microsoft.com/office/word/2010/wordprocessingCanvas" xmlns:mc="http://schemas.openxmlformats.org/markup-compatibility/2006" xmlns:o="urn:schemas-microsoft-com:office:office" xmlns:r="http://schemas.openxmlformats.org/officeDocument/2006/relationships" xmlns:m="http://schemas.openxmlformats.org/officeDocument/2006/math" xmlns:v="urn:schemas-microsoft-com:vml" xmlns:wp14="http://schemas.microsoft.com/office/word/2010/wordprocessingDrawing" xmlns:wp="http://schemas.openxmlformats.org/drawingml/2006/wordprocessingDrawing" xmlns:w10="urn:schemas-microsoft-com:office:word" xmlns:w="http://schemas.openxmlformats.org/wordprocessingml/2006/main" xmlns:w14="http://schemas.microsoft.com/office/word/2010/wordml" xmlns:w15="http://schemas.microsoft.com/office/word/2012/wordml" xmlns:wpg="http://schemas.microsoft.com/office/word/2010/wordprocessingGroup" xmlns:wpi="http://schemas.microsoft.com/office/word/2010/wordprocessingInk" xmlns:wne="http://schemas.microsoft.com/office/word/2006/wordml" xmlns:wps="http://schemas.microsoft.com/office/word/2010/wordprocessingShape" mc:Ignorable="w14 w15 wp14">
-  <w:abstractNum w:abstractNumId="0" w15:restartNumberingAfterBreak="0">
-    <w:nsid w:val="01793BDA"/>
-    <w:multiLevelType w:val="hybridMultilevel"/>
-    <w:tmpl w:val="F648DB4A"/>
-    <w:lvl w:ilvl="0" w:tplc="0419000F">
-      <w:start w:val="1"/>
-      <w:numFmt w:val="decimal"/>
-      <w:lvlText w:val="%1."/>
-      <w:lvlJc w:val="left"/>
-      <w:pPr>
-        <w:ind w:left="720" w:hanging="360"/>
-      </w:pPr>
-      <w:rPr>
-        <w:rFonts w:hint="default"/>
-      </w:rPr>
-    </w:lvl>
-    <w:lvl w:ilvl="1" w:tplc="04190019" w:tentative="1">
-      <w:start w:val="1"/>
-      <w:numFmt w:val="lowerLetter"/>
-      <w:lvlText w:val="%2."/>
-      <w:lvlJc w:val="left"/>
-      <w:pPr>
-        <w:ind w:left="1440" w:hanging="360"/>
-      </w:pPr>
-    </w:lvl>
-    <w:lvl w:ilvl="2" w:tplc="0419001B" w:tentative="1">
-      <w:start w:val="1"/>
-      <w:numFmt w:val="lowerRoman"/>
-      <w:lvlText w:val="%3."/>
-      <w:lvlJc w:val="right"/>
-      <w:pPr>
-        <w:ind w:left="2160" w:hanging="180"/>
-      </w:pPr>
-    </w:lvl>
-    <w:lvl w:ilvl="3" w:tplc="0419000F" w:tentative="1">
-      <w:start w:val="1"/>
-      <w:numFmt w:val="decimal"/>
-      <w:lvlText w:val="%4."/>
-      <w:lvlJc w:val="left"/>
-      <w:pPr>
-        <w:ind w:left="2880" w:hanging="360"/>
-      </w:pPr>
-    </w:lvl>
-    <w:lvl w:ilvl="4" w:tplc="04190019" w:tentative="1">
-      <w:start w:val="1"/>
-      <w:numFmt w:val="lowerLetter"/>
-      <w:lvlText w:val="%5."/>
-      <w:lvlJc w:val="left"/>
-      <w:pPr>
-        <w:ind w:left="3600" w:hanging="360"/>
-      </w:pPr>
-    </w:lvl>
-    <w:lvl w:ilvl="5" w:tplc="0419001B" w:tentative="1">
-      <w:start w:val="1"/>
-      <w:numFmt w:val="lowerRoman"/>
-      <w:lvlText w:val="%6."/>
-      <w:lvlJc w:val="right"/>
-      <w:pPr>
-        <w:ind w:left="4320" w:hanging="180"/>
-      </w:pPr>
-    </w:lvl>
-    <w:lvl w:ilvl="6" w:tplc="0419000F" w:tentative="1">
-      <w:start w:val="1"/>
-      <w:numFmt w:val="decimal"/>
-      <w:lvlText w:val="%7."/>
-      <w:lvlJc w:val="left"/>
-      <w:pPr>
-        <w:ind w:left="5040" w:hanging="360"/>
-      </w:pPr>
-    </w:lvl>
-    <w:lvl w:ilvl="7" w:tplc="04190019" w:tentative="1">
-      <w:start w:val="1"/>
-      <w:numFmt w:val="lowerLetter"/>
-      <w:lvlText w:val="%8."/>
-      <w:lvlJc w:val="left"/>
-      <w:pPr>
-        <w:ind w:left="5760" w:hanging="360"/>
-      </w:pPr>
-    </w:lvl>
-    <w:lvl w:ilvl="8" w:tplc="0419001B" w:tentative="1">
-      <w:start w:val="1"/>
-      <w:numFmt w:val="lowerRoman"/>
-      <w:lvlText w:val="%9."/>
-      <w:lvlJc w:val="right"/>
-      <w:pPr>
-        <w:ind w:left="6480" w:hanging="180"/>
-      </w:pPr>
-    </w:lvl>
-  </w:abstractNum>
-  <w:abstractNum w:abstractNumId="1" w15:restartNumberingAfterBreak="0">
-    <w:nsid w:val="0608228E"/>
-    <w:multiLevelType w:val="hybridMultilevel"/>
-    <w:tmpl w:val="19A634F4"/>
-    <w:lvl w:ilvl="0" w:tplc="280843C4">
-      <w:start w:val="1"/>
-      <w:numFmt w:val="decimal"/>
-      <w:lvlText w:val="%1)"/>
-      <w:lvlJc w:val="left"/>
-      <w:pPr>
-        <w:ind w:left="1080" w:hanging="360"/>
-      </w:pPr>
-      <w:rPr>
-        <w:rFonts w:hint="default"/>
-      </w:rPr>
-    </w:lvl>
-    <w:lvl w:ilvl="1" w:tplc="04190019" w:tentative="1">
-      <w:start w:val="1"/>
-      <w:numFmt w:val="lowerLetter"/>
-      <w:lvlText w:val="%2."/>
-      <w:lvlJc w:val="left"/>
-      <w:pPr>
-        <w:ind w:left="1800" w:hanging="360"/>
-      </w:pPr>
-    </w:lvl>
-    <w:lvl w:ilvl="2" w:tplc="0419001B" w:tentative="1">
-      <w:start w:val="1"/>
-      <w:numFmt w:val="lowerRoman"/>
-      <w:lvlText w:val="%3."/>
-      <w:lvlJc w:val="right"/>
-      <w:pPr>
-        <w:ind w:left="2520" w:hanging="180"/>
-      </w:pPr>
-    </w:lvl>
-    <w:lvl w:ilvl="3" w:tplc="0419000F" w:tentative="1">
-      <w:start w:val="1"/>
-      <w:numFmt w:val="decimal"/>
-      <w:lvlText w:val="%4."/>
-      <w:lvlJc w:val="left"/>
-      <w:pPr>
-        <w:ind w:left="3240" w:hanging="360"/>
-      </w:pPr>
-    </w:lvl>
-    <w:lvl w:ilvl="4" w:tplc="04190019" w:tentative="1">
-      <w:start w:val="1"/>
-      <w:numFmt w:val="lowerLetter"/>
-      <w:lvlText w:val="%5."/>
-      <w:lvlJc w:val="left"/>
-      <w:pPr>
-        <w:ind w:left="3960" w:hanging="360"/>
-      </w:pPr>
-    </w:lvl>
-    <w:lvl w:ilvl="5" w:tplc="0419001B" w:tentative="1">
-      <w:start w:val="1"/>
-      <w:numFmt w:val="lowerRoman"/>
-      <w:lvlText w:val="%6."/>
-      <w:lvlJc w:val="right"/>
-      <w:pPr>
-        <w:ind w:left="4680" w:hanging="180"/>
-      </w:pPr>
-    </w:lvl>
-    <w:lvl w:ilvl="6" w:tplc="0419000F" w:tentative="1">
-      <w:start w:val="1"/>
-      <w:numFmt w:val="decimal"/>
-      <w:lvlText w:val="%7."/>
-      <w:lvlJc w:val="left"/>
-      <w:pPr>
-        <w:ind w:left="5400" w:hanging="360"/>
-      </w:pPr>
-    </w:lvl>
-    <w:lvl w:ilvl="7" w:tplc="04190019" w:tentative="1">
-      <w:start w:val="1"/>
-      <w:numFmt w:val="lowerLetter"/>
-      <w:lvlText w:val="%8."/>
-      <w:lvlJc w:val="left"/>
-      <w:pPr>
-        <w:ind w:left="6120" w:hanging="360"/>
-      </w:pPr>
-    </w:lvl>
-    <w:lvl w:ilvl="8" w:tplc="0419001B" w:tentative="1">
-      <w:start w:val="1"/>
-      <w:numFmt w:val="lowerRoman"/>
-      <w:lvlText w:val="%9."/>
-      <w:lvlJc w:val="right"/>
-      <w:pPr>
-        <w:ind w:left="6840" w:hanging="180"/>
-      </w:pPr>
-    </w:lvl>
-  </w:abstractNum>
-  <w:abstractNum w:abstractNumId="2" w15:restartNumberingAfterBreak="0">
-    <w:nsid w:val="48202932"/>
-    <w:multiLevelType w:val="multilevel"/>
-    <w:tmpl w:val="C54CA562"/>
+<w:numbering xmlns:w="http://schemas.openxmlformats.org/wordprocessingml/2006/main" xmlns:o="urn:schemas-microsoft-com:office:office" xmlns:r="http://schemas.openxmlformats.org/officeDocument/2006/relationships" xmlns:v="urn:schemas-microsoft-com:vml">
+  <w:abstractNum w:abstractNumId="1">
     <w:lvl w:ilvl="0">
       <w:start w:val="1"/>
       <w:numFmt w:val="decimal"/>
@@ -488,155 +326,207 @@
       <w:pPr>
         <w:ind w:left="720" w:hanging="360"/>
       </w:pPr>
-      <w:rPr>
-        <w:rFonts w:hint="default"/>
-      </w:rPr>
     </w:lvl>
     <w:lvl w:ilvl="1">
       <w:start w:val="1"/>
       <w:numFmt w:val="decimal"/>
-      <w:isLgl/>
       <w:lvlText w:val="%1.%2"/>
       <w:lvlJc w:val="left"/>
       <w:pPr>
         <w:ind w:left="1440" w:hanging="360"/>
       </w:pPr>
-      <w:rPr>
-        <w:rFonts w:hint="default"/>
-      </w:rPr>
     </w:lvl>
     <w:lvl w:ilvl="2">
       <w:start w:val="1"/>
       <w:numFmt w:val="decimal"/>
-      <w:isLgl/>
       <w:lvlText w:val="%1.%2.%3"/>
       <w:lvlJc w:val="left"/>
       <w:pPr>
         <w:ind w:left="2520" w:hanging="720"/>
       </w:pPr>
-      <w:rPr>
-        <w:rFonts w:hint="default"/>
-      </w:rPr>
     </w:lvl>
     <w:lvl w:ilvl="3">
       <w:start w:val="1"/>
       <w:numFmt w:val="decimal"/>
-      <w:isLgl/>
       <w:lvlText w:val="%1.%2.%3.%4"/>
       <w:lvlJc w:val="left"/>
       <w:pPr>
         <w:ind w:left="3240" w:hanging="720"/>
       </w:pPr>
-      <w:rPr>
-        <w:rFonts w:hint="default"/>
-      </w:rPr>
     </w:lvl>
     <w:lvl w:ilvl="4">
       <w:start w:val="1"/>
       <w:numFmt w:val="decimal"/>
-      <w:isLgl/>
       <w:lvlText w:val="%1.%2.%3.%4.%5"/>
       <w:lvlJc w:val="left"/>
       <w:pPr>
         <w:ind w:left="4320" w:hanging="1080"/>
       </w:pPr>
-      <w:rPr>
-        <w:rFonts w:hint="default"/>
-      </w:rPr>
     </w:lvl>
     <w:lvl w:ilvl="5">
       <w:start w:val="1"/>
       <w:numFmt w:val="decimal"/>
-      <w:isLgl/>
       <w:lvlText w:val="%1.%2.%3.%4.%5.%6"/>
       <w:lvlJc w:val="left"/>
       <w:pPr>
         <w:ind w:left="5040" w:hanging="1080"/>
       </w:pPr>
-      <w:rPr>
-        <w:rFonts w:hint="default"/>
-      </w:rPr>
     </w:lvl>
     <w:lvl w:ilvl="6">
       <w:start w:val="1"/>
       <w:numFmt w:val="decimal"/>
-      <w:isLgl/>
       <w:lvlText w:val="%1.%2.%3.%4.%5.%6.%7"/>
       <w:lvlJc w:val="left"/>
       <w:pPr>
         <w:ind w:left="6120" w:hanging="1440"/>
       </w:pPr>
-      <w:rPr>
-        <w:rFonts w:hint="default"/>
-      </w:rPr>
     </w:lvl>
     <w:lvl w:ilvl="7">
       <w:start w:val="1"/>
       <w:numFmt w:val="decimal"/>
-      <w:isLgl/>
       <w:lvlText w:val="%1.%2.%3.%4.%5.%6.%7.%8"/>
       <w:lvlJc w:val="left"/>
       <w:pPr>
         <w:ind w:left="6840" w:hanging="1440"/>
       </w:pPr>
-      <w:rPr>
-        <w:rFonts w:hint="default"/>
-      </w:rPr>
     </w:lvl>
     <w:lvl w:ilvl="8">
       <w:start w:val="1"/>
       <w:numFmt w:val="decimal"/>
-      <w:isLgl/>
       <w:lvlText w:val="%1.%2.%3.%4.%5.%6.%7.%8.%9"/>
       <w:lvlJc w:val="left"/>
       <w:pPr>
         <w:ind w:left="7560" w:hanging="1440"/>
       </w:pPr>
-      <w:rPr>
-        <w:rFonts w:hint="default"/>
-      </w:rPr>
+    </w:lvl>
+  </w:abstractNum>
+  <w:abstractNum w:abstractNumId="2">
+    <w:lvl w:ilvl="0">
+      <w:start w:val="1"/>
+      <w:numFmt w:val="none"/>
+      <w:suff w:val="nothing"/>
+      <w:lvlText w:val=""/>
+      <w:lvlJc w:val="left"/>
+      <w:pPr>
+        <w:ind w:left="0" w:hanging="0"/>
+      </w:pPr>
+    </w:lvl>
+    <w:lvl w:ilvl="1">
+      <w:start w:val="1"/>
+      <w:numFmt w:val="none"/>
+      <w:suff w:val="nothing"/>
+      <w:lvlText w:val=""/>
+      <w:lvlJc w:val="left"/>
+      <w:pPr>
+        <w:ind w:left="0" w:hanging="0"/>
+      </w:pPr>
+    </w:lvl>
+    <w:lvl w:ilvl="2">
+      <w:start w:val="1"/>
+      <w:numFmt w:val="none"/>
+      <w:suff w:val="nothing"/>
+      <w:lvlText w:val=""/>
+      <w:lvlJc w:val="left"/>
+      <w:pPr>
+        <w:ind w:left="0" w:hanging="0"/>
+      </w:pPr>
+    </w:lvl>
+    <w:lvl w:ilvl="3">
+      <w:start w:val="1"/>
+      <w:numFmt w:val="none"/>
+      <w:suff w:val="nothing"/>
+      <w:lvlText w:val=""/>
+      <w:lvlJc w:val="left"/>
+      <w:pPr>
+        <w:ind w:left="0" w:hanging="0"/>
+      </w:pPr>
+    </w:lvl>
+    <w:lvl w:ilvl="4">
+      <w:start w:val="1"/>
+      <w:numFmt w:val="none"/>
+      <w:suff w:val="nothing"/>
+      <w:lvlText w:val=""/>
+      <w:lvlJc w:val="left"/>
+      <w:pPr>
+        <w:ind w:left="0" w:hanging="0"/>
+      </w:pPr>
+    </w:lvl>
+    <w:lvl w:ilvl="5">
+      <w:start w:val="1"/>
+      <w:numFmt w:val="none"/>
+      <w:suff w:val="nothing"/>
+      <w:lvlText w:val=""/>
+      <w:lvlJc w:val="left"/>
+      <w:pPr>
+        <w:ind w:left="0" w:hanging="0"/>
+      </w:pPr>
+    </w:lvl>
+    <w:lvl w:ilvl="6">
+      <w:start w:val="1"/>
+      <w:numFmt w:val="none"/>
+      <w:suff w:val="nothing"/>
+      <w:lvlText w:val=""/>
+      <w:lvlJc w:val="left"/>
+      <w:pPr>
+        <w:ind w:left="0" w:hanging="0"/>
+      </w:pPr>
+    </w:lvl>
+    <w:lvl w:ilvl="7">
+      <w:start w:val="1"/>
+      <w:numFmt w:val="none"/>
+      <w:suff w:val="nothing"/>
+      <w:lvlText w:val=""/>
+      <w:lvlJc w:val="left"/>
+      <w:pPr>
+        <w:ind w:left="0" w:hanging="0"/>
+      </w:pPr>
+    </w:lvl>
+    <w:lvl w:ilvl="8">
+      <w:start w:val="1"/>
+      <w:numFmt w:val="none"/>
+      <w:suff w:val="nothing"/>
+      <w:lvlText w:val=""/>
+      <w:lvlJc w:val="left"/>
+      <w:pPr>
+        <w:ind w:left="0" w:hanging="0"/>
+      </w:pPr>
     </w:lvl>
   </w:abstractNum>
   <w:num w:numId="1">
-    <w:abstractNumId w:val="0"/>
+    <w:abstractNumId w:val="1"/>
   </w:num>
   <w:num w:numId="2">
     <w:abstractNumId w:val="2"/>
-  </w:num>
-  <w:num w:numId="3">
-    <w:abstractNumId w:val="1"/>
   </w:num>
 </w:numbering>
 </file>
 
 <file path=word/styles.xml><?xml version="1.0" encoding="utf-8"?>
-<w:styles xmlns:mc="http://schemas.openxmlformats.org/markup-compatibility/2006" xmlns:r="http://schemas.openxmlformats.org/officeDocument/2006/relationships" xmlns:w="http://schemas.openxmlformats.org/wordprocessingml/2006/main" xmlns:w14="http://schemas.microsoft.com/office/word/2010/wordml" xmlns:w15="http://schemas.microsoft.com/office/word/2012/wordml" mc:Ignorable="w14 w15">
+<w:styles xmlns:w="http://schemas.openxmlformats.org/wordprocessingml/2006/main" xmlns:w14="http://schemas.microsoft.com/office/word/2010/wordml" xmlns:mc="http://schemas.openxmlformats.org/markup-compatibility/2006" mc:Ignorable="w14">
   <w:docDefaults>
     <w:rPrDefault>
       <w:rPr>
-        <w:rFonts w:asciiTheme="minorHAnsi" w:eastAsiaTheme="minorHAnsi" w:hAnsiTheme="minorHAnsi" w:cstheme="minorBidi"/>
+        <w:rFonts w:ascii="Calibri" w:hAnsi="Calibri" w:eastAsia="Calibri" w:cs="" w:asciiTheme="minorHAnsi" w:cstheme="minorBidi" w:eastAsiaTheme="minorHAnsi" w:hAnsiTheme="minorHAnsi"/>
         <w:sz w:val="22"/>
         <w:szCs w:val="22"/>
         <w:lang w:val="ru-RU" w:eastAsia="en-US" w:bidi="ar-SA"/>
       </w:rPr>
     </w:rPrDefault>
     <w:pPrDefault>
-      <w:pPr>
-        <w:spacing w:after="160" w:line="259" w:lineRule="auto"/>
-      </w:pPr>
+      <w:pPr/>
     </w:pPrDefault>
   </w:docDefaults>
   <w:latentStyles w:defLockedState="0" w:defUIPriority="99" w:defSemiHidden="0" w:defUnhideWhenUsed="0" w:defQFormat="0" w:count="371">
     <w:lsdException w:name="Normal" w:uiPriority="0" w:qFormat="1"/>
     <w:lsdException w:name="heading 1" w:uiPriority="9" w:qFormat="1"/>
-    <w:lsdException w:name="heading 2" w:semiHidden="1" w:uiPriority="9" w:unhideWhenUsed="1" w:qFormat="1"/>
-    <w:lsdException w:name="heading 3" w:semiHidden="1" w:uiPriority="9" w:unhideWhenUsed="1" w:qFormat="1"/>
-    <w:lsdException w:name="heading 4" w:semiHidden="1" w:uiPriority="9" w:unhideWhenUsed="1" w:qFormat="1"/>
-    <w:lsdException w:name="heading 5" w:semiHidden="1" w:uiPriority="9" w:unhideWhenUsed="1" w:qFormat="1"/>
-    <w:lsdException w:name="heading 6" w:semiHidden="1" w:uiPriority="9" w:unhideWhenUsed="1" w:qFormat="1"/>
-    <w:lsdException w:name="heading 7" w:semiHidden="1" w:uiPriority="9" w:unhideWhenUsed="1" w:qFormat="1"/>
-    <w:lsdException w:name="heading 8" w:semiHidden="1" w:uiPriority="9" w:unhideWhenUsed="1" w:qFormat="1"/>
-    <w:lsdException w:name="heading 9" w:semiHidden="1" w:uiPriority="9" w:unhideWhenUsed="1" w:qFormat="1"/>
+    <w:lsdException w:name="heading 2" w:uiPriority="9" w:semiHidden="1" w:unhideWhenUsed="1" w:qFormat="1"/>
+    <w:lsdException w:name="heading 3" w:uiPriority="9" w:semiHidden="1" w:unhideWhenUsed="1" w:qFormat="1"/>
+    <w:lsdException w:name="heading 4" w:uiPriority="9" w:semiHidden="1" w:unhideWhenUsed="1" w:qFormat="1"/>
+    <w:lsdException w:name="heading 5" w:uiPriority="9" w:semiHidden="1" w:unhideWhenUsed="1" w:qFormat="1"/>
+    <w:lsdException w:name="heading 6" w:uiPriority="9" w:semiHidden="1" w:unhideWhenUsed="1" w:qFormat="1"/>
+    <w:lsdException w:name="heading 7" w:uiPriority="9" w:semiHidden="1" w:unhideWhenUsed="1" w:qFormat="1"/>
+    <w:lsdException w:name="heading 8" w:uiPriority="9" w:semiHidden="1" w:unhideWhenUsed="1" w:qFormat="1"/>
+    <w:lsdException w:name="heading 9" w:uiPriority="9" w:semiHidden="1" w:unhideWhenUsed="1" w:qFormat="1"/>
     <w:lsdException w:name="index 1" w:semiHidden="1" w:unhideWhenUsed="1"/>
     <w:lsdException w:name="index 2" w:semiHidden="1" w:unhideWhenUsed="1"/>
     <w:lsdException w:name="index 3" w:semiHidden="1" w:unhideWhenUsed="1"/>
@@ -646,22 +536,22 @@
     <w:lsdException w:name="index 7" w:semiHidden="1" w:unhideWhenUsed="1"/>
     <w:lsdException w:name="index 8" w:semiHidden="1" w:unhideWhenUsed="1"/>
     <w:lsdException w:name="index 9" w:semiHidden="1" w:unhideWhenUsed="1"/>
-    <w:lsdException w:name="toc 1" w:semiHidden="1" w:uiPriority="39" w:unhideWhenUsed="1"/>
-    <w:lsdException w:name="toc 2" w:semiHidden="1" w:uiPriority="39" w:unhideWhenUsed="1"/>
-    <w:lsdException w:name="toc 3" w:semiHidden="1" w:uiPriority="39" w:unhideWhenUsed="1"/>
-    <w:lsdException w:name="toc 4" w:semiHidden="1" w:uiPriority="39" w:unhideWhenUsed="1"/>
-    <w:lsdException w:name="toc 5" w:semiHidden="1" w:uiPriority="39" w:unhideWhenUsed="1"/>
-    <w:lsdException w:name="toc 6" w:semiHidden="1" w:uiPriority="39" w:unhideWhenUsed="1"/>
-    <w:lsdException w:name="toc 7" w:semiHidden="1" w:uiPriority="39" w:unhideWhenUsed="1"/>
-    <w:lsdException w:name="toc 8" w:semiHidden="1" w:uiPriority="39" w:unhideWhenUsed="1"/>
-    <w:lsdException w:name="toc 9" w:semiHidden="1" w:uiPriority="39" w:unhideWhenUsed="1"/>
+    <w:lsdException w:name="toc 1" w:uiPriority="39" w:semiHidden="1" w:unhideWhenUsed="1"/>
+    <w:lsdException w:name="toc 2" w:uiPriority="39" w:semiHidden="1" w:unhideWhenUsed="1"/>
+    <w:lsdException w:name="toc 3" w:uiPriority="39" w:semiHidden="1" w:unhideWhenUsed="1"/>
+    <w:lsdException w:name="toc 4" w:uiPriority="39" w:semiHidden="1" w:unhideWhenUsed="1"/>
+    <w:lsdException w:name="toc 5" w:uiPriority="39" w:semiHidden="1" w:unhideWhenUsed="1"/>
+    <w:lsdException w:name="toc 6" w:uiPriority="39" w:semiHidden="1" w:unhideWhenUsed="1"/>
+    <w:lsdException w:name="toc 7" w:uiPriority="39" w:semiHidden="1" w:unhideWhenUsed="1"/>
+    <w:lsdException w:name="toc 8" w:uiPriority="39" w:semiHidden="1" w:unhideWhenUsed="1"/>
+    <w:lsdException w:name="toc 9" w:uiPriority="39" w:semiHidden="1" w:unhideWhenUsed="1"/>
     <w:lsdException w:name="Normal Indent" w:semiHidden="1" w:unhideWhenUsed="1"/>
     <w:lsdException w:name="footnote text" w:semiHidden="1" w:unhideWhenUsed="1"/>
     <w:lsdException w:name="annotation text" w:semiHidden="1" w:unhideWhenUsed="1"/>
     <w:lsdException w:name="header" w:semiHidden="1" w:unhideWhenUsed="1"/>
     <w:lsdException w:name="footer" w:semiHidden="1" w:unhideWhenUsed="1"/>
     <w:lsdException w:name="index heading" w:semiHidden="1" w:unhideWhenUsed="1"/>
-    <w:lsdException w:name="caption" w:semiHidden="1" w:uiPriority="35" w:unhideWhenUsed="1" w:qFormat="1"/>
+    <w:lsdException w:name="caption" w:uiPriority="35" w:semiHidden="1" w:unhideWhenUsed="1" w:qFormat="1"/>
     <w:lsdException w:name="table of figures" w:semiHidden="1" w:unhideWhenUsed="1"/>
     <w:lsdException w:name="envelope address" w:semiHidden="1" w:unhideWhenUsed="1"/>
     <w:lsdException w:name="envelope return" w:semiHidden="1" w:unhideWhenUsed="1"/>
@@ -692,7 +582,7 @@
     <w:lsdException w:name="Title" w:uiPriority="10" w:qFormat="1"/>
     <w:lsdException w:name="Closing" w:semiHidden="1" w:unhideWhenUsed="1"/>
     <w:lsdException w:name="Signature" w:semiHidden="1" w:unhideWhenUsed="1"/>
-    <w:lsdException w:name="Default Paragraph Font" w:semiHidden="1" w:uiPriority="1" w:unhideWhenUsed="1"/>
+    <w:lsdException w:name="Default Paragraph Font" w:uiPriority="1" w:semiHidden="1" w:unhideWhenUsed="1"/>
     <w:lsdException w:name="Body Text" w:semiHidden="1" w:unhideWhenUsed="1"/>
     <w:lsdException w:name="Body Text Indent" w:semiHidden="1" w:unhideWhenUsed="1"/>
     <w:lsdException w:name="List Continue" w:semiHidden="1" w:unhideWhenUsed="1"/>
@@ -892,8 +782,8 @@
     <w:lsdException w:name="Subtle Reference" w:uiPriority="31" w:qFormat="1"/>
     <w:lsdException w:name="Intense Reference" w:uiPriority="32" w:qFormat="1"/>
     <w:lsdException w:name="Book Title" w:uiPriority="33" w:qFormat="1"/>
-    <w:lsdException w:name="Bibliography" w:semiHidden="1" w:uiPriority="37" w:unhideWhenUsed="1"/>
-    <w:lsdException w:name="TOC Heading" w:semiHidden="1" w:uiPriority="39" w:unhideWhenUsed="1" w:qFormat="1"/>
+    <w:lsdException w:name="Bibliography" w:uiPriority="37" w:semiHidden="1" w:unhideWhenUsed="1"/>
+    <w:lsdException w:name="TOC Heading" w:uiPriority="39" w:semiHidden="1" w:unhideWhenUsed="1" w:qFormat="1"/>
     <w:lsdException w:name="Plain Table 1" w:uiPriority="41"/>
     <w:lsdException w:name="Plain Table 2" w:uiPriority="42"/>
     <w:lsdException w:name="Plain Table 3" w:uiPriority="43"/>
@@ -999,15 +889,109 @@
     <w:lsdException w:name="List Table 6 Colorful Accent 6" w:uiPriority="51"/>
     <w:lsdException w:name="List Table 7 Colorful Accent 6" w:uiPriority="52"/>
   </w:latentStyles>
-  <w:style w:type="paragraph" w:default="1" w:styleId="a">
+  <w:style w:type="paragraph" w:styleId="Normal" w:default="1">
     <w:name w:val="Normal"/>
     <w:qFormat/>
+    <w:pPr>
+      <w:widowControl/>
+      <w:bidi w:val="0"/>
+      <w:spacing w:lineRule="auto" w:line="259" w:before="0" w:after="160"/>
+      <w:jc w:val="left"/>
+    </w:pPr>
+    <w:rPr>
+      <w:rFonts w:ascii="Calibri" w:hAnsi="Calibri" w:eastAsia="Calibri" w:cs="" w:asciiTheme="minorHAnsi" w:cstheme="minorBidi" w:eastAsiaTheme="minorHAnsi" w:hAnsiTheme="minorHAnsi"/>
+      <w:color w:val="auto"/>
+      <w:kern w:val="0"/>
+      <w:sz w:val="22"/>
+      <w:szCs w:val="22"/>
+      <w:lang w:val="ru-RU" w:eastAsia="en-US" w:bidi="ar-SA"/>
+    </w:rPr>
   </w:style>
-  <w:style w:type="character" w:default="1" w:styleId="a0">
+  <w:style w:type="character" w:styleId="DefaultParagraphFont" w:default="1">
     <w:name w:val="Default Paragraph Font"/>
     <w:uiPriority w:val="1"/>
     <w:semiHidden/>
     <w:unhideWhenUsed/>
+    <w:qFormat/>
+    <w:rPr/>
+  </w:style>
+  <w:style w:type="paragraph" w:styleId="Heading">
+    <w:name w:val="Heading"/>
+    <w:basedOn w:val="Normal"/>
+    <w:next w:val="TextBody"/>
+    <w:qFormat/>
+    <w:pPr>
+      <w:keepNext w:val="true"/>
+      <w:spacing w:before="240" w:after="120"/>
+    </w:pPr>
+    <w:rPr>
+      <w:rFonts w:ascii="Liberation Sans" w:hAnsi="Liberation Sans" w:eastAsia="Noto Sans CJK SC Regular" w:cs="Lohit Devanagari"/>
+      <w:sz w:val="28"/>
+      <w:szCs w:val="28"/>
+    </w:rPr>
+  </w:style>
+  <w:style w:type="paragraph" w:styleId="TextBody">
+    <w:name w:val="Body Text"/>
+    <w:basedOn w:val="Normal"/>
+    <w:pPr>
+      <w:spacing w:lineRule="auto" w:line="276" w:before="0" w:after="140"/>
+    </w:pPr>
+    <w:rPr/>
+  </w:style>
+  <w:style w:type="paragraph" w:styleId="List">
+    <w:name w:val="List"/>
+    <w:basedOn w:val="TextBody"/>
+    <w:pPr/>
+    <w:rPr>
+      <w:rFonts w:cs="Lohit Devanagari"/>
+    </w:rPr>
+  </w:style>
+  <w:style w:type="paragraph" w:styleId="Caption">
+    <w:name w:val="Caption"/>
+    <w:basedOn w:val="Normal"/>
+    <w:qFormat/>
+    <w:pPr>
+      <w:suppressLineNumbers/>
+      <w:spacing w:before="120" w:after="120"/>
+    </w:pPr>
+    <w:rPr>
+      <w:rFonts w:cs="Lohit Devanagari"/>
+      <w:i/>
+      <w:iCs/>
+      <w:sz w:val="24"/>
+      <w:szCs w:val="24"/>
+    </w:rPr>
+  </w:style>
+  <w:style w:type="paragraph" w:styleId="Index">
+    <w:name w:val="Index"/>
+    <w:basedOn w:val="Normal"/>
+    <w:qFormat/>
+    <w:pPr>
+      <w:suppressLineNumbers/>
+    </w:pPr>
+    <w:rPr>
+      <w:rFonts w:cs="Lohit Devanagari"/>
+    </w:rPr>
+  </w:style>
+  <w:style w:type="paragraph" w:styleId="ListParagraph">
+    <w:name w:val="List Paragraph"/>
+    <w:basedOn w:val="Normal"/>
+    <w:uiPriority w:val="34"/>
+    <w:qFormat/>
+    <w:rsid w:val="005c100d"/>
+    <w:pPr>
+      <w:spacing w:before="0" w:after="160"/>
+      <w:ind w:left="720" w:hanging="0"/>
+      <w:contextualSpacing/>
+    </w:pPr>
+    <w:rPr/>
+  </w:style>
+  <w:style w:type="numbering" w:styleId="NoList" w:default="1">
+    <w:name w:val="No List"/>
+    <w:uiPriority w:val="99"/>
+    <w:semiHidden/>
+    <w:unhideWhenUsed/>
+    <w:qFormat/>
   </w:style>
   <w:style w:type="table" w:default="1" w:styleId="a1">
     <w:name w:val="Normal Table"/>
@@ -1023,23 +1007,6 @@
         <w:right w:w="108" w:type="dxa"/>
       </w:tblCellMar>
     </w:tblPr>
-  </w:style>
-  <w:style w:type="numbering" w:default="1" w:styleId="a2">
-    <w:name w:val="No List"/>
-    <w:uiPriority w:val="99"/>
-    <w:semiHidden/>
-    <w:unhideWhenUsed/>
-  </w:style>
-  <w:style w:type="paragraph" w:styleId="a3">
-    <w:name w:val="List Paragraph"/>
-    <w:basedOn w:val="a"/>
-    <w:uiPriority w:val="34"/>
-    <w:qFormat/>
-    <w:rsid w:val="005C100D"/>
-    <w:pPr>
-      <w:ind w:left="720"/>
-      <w:contextualSpacing/>
-    </w:pPr>
   </w:style>
 </w:styles>
 </file>

</xml_diff>